<commit_message>
Up cac bai tap Javascript va Form chung
</commit_message>
<xml_diff>
--- a/JQuery/jQuery.docx
+++ b/JQuery/jQuery.docx
@@ -356,10 +356,13 @@
         <w:lastRenderedPageBreak/>
         <w:t>jQuery và CSS</w:t>
       </w:r>
-      <w:bookmarkStart w:id="0" w:name="_GoBack"/>
-      <w:bookmarkEnd w:id="0"/>
-    </w:p>
-    <w:p>
+    </w:p>
+    <w:p>
+      <w:pPr>
+        <w:rPr>
+          <w:b/>
+        </w:rPr>
+      </w:pPr>
       <w:r>
         <w:rPr>
           <w:noProof/>
@@ -400,6 +403,223 @@
           </wp:inline>
         </w:drawing>
       </w:r>
+    </w:p>
+    <w:p>
+      <w:pPr>
+        <w:rPr>
+          <w:b/>
+        </w:rPr>
+      </w:pPr>
+    </w:p>
+    <w:p>
+      <w:pPr>
+        <w:rPr>
+          <w:b/>
+        </w:rPr>
+      </w:pPr>
+    </w:p>
+    <w:p>
+      <w:pPr>
+        <w:rPr>
+          <w:b/>
+        </w:rPr>
+      </w:pPr>
+      <w:r>
+        <w:rPr>
+          <w:b/>
+        </w:rPr>
+        <w:t>Thao tác với</w:t>
+      </w:r>
+      <w:r>
+        <w:rPr>
+          <w:b/>
+        </w:rPr>
+        <w:t xml:space="preserve"> thẻ</w:t>
+      </w:r>
+      <w:r>
+        <w:rPr>
+          <w:b/>
+        </w:rPr>
+        <w:t xml:space="preserve"> HTML</w:t>
+      </w:r>
+    </w:p>
+    <w:p>
+      <w:r>
+        <w:rPr>
+          <w:b/>
+        </w:rPr>
+        <w:t>Code jQuery:</w:t>
+      </w:r>
+    </w:p>
+    <w:p>
+      <w:pPr>
+        <w:rPr>
+          <w:b/>
+        </w:rPr>
+      </w:pPr>
+      <w:r>
+        <w:rPr>
+          <w:noProof/>
+        </w:rPr>
+        <w:drawing>
+          <wp:inline distT="0" distB="0" distL="0" distR="0" wp14:anchorId="43E7297D" wp14:editId="162F7F1F">
+            <wp:extent cx="4933950" cy="4476750"/>
+            <wp:effectExtent l="0" t="0" r="0" b="0"/>
+            <wp:docPr id="8" name="Picture 8"/>
+            <wp:cNvGraphicFramePr>
+              <a:graphicFrameLocks xmlns:a="http://schemas.openxmlformats.org/drawingml/2006/main" noChangeAspect="1"/>
+            </wp:cNvGraphicFramePr>
+            <a:graphic xmlns:a="http://schemas.openxmlformats.org/drawingml/2006/main">
+              <a:graphicData uri="http://schemas.openxmlformats.org/drawingml/2006/picture">
+                <pic:pic xmlns:pic="http://schemas.openxmlformats.org/drawingml/2006/picture">
+                  <pic:nvPicPr>
+                    <pic:cNvPr id="0" name=""/>
+                    <pic:cNvPicPr/>
+                  </pic:nvPicPr>
+                  <pic:blipFill>
+                    <a:blip r:embed="rId13"/>
+                    <a:stretch>
+                      <a:fillRect/>
+                    </a:stretch>
+                  </pic:blipFill>
+                  <pic:spPr>
+                    <a:xfrm>
+                      <a:off x="0" y="0"/>
+                      <a:ext cx="4933950" cy="4476750"/>
+                    </a:xfrm>
+                    <a:prstGeom prst="rect">
+                      <a:avLst/>
+                    </a:prstGeom>
+                  </pic:spPr>
+                </pic:pic>
+              </a:graphicData>
+            </a:graphic>
+          </wp:inline>
+        </w:drawing>
+      </w:r>
+    </w:p>
+    <w:p>
+      <w:pPr>
+        <w:rPr>
+          <w:b/>
+        </w:rPr>
+      </w:pPr>
+      <w:r>
+        <w:rPr>
+          <w:b/>
+        </w:rPr>
+        <w:br w:type="page"/>
+      </w:r>
+    </w:p>
+    <w:p>
+      <w:pPr>
+        <w:rPr>
+          <w:b/>
+        </w:rPr>
+      </w:pPr>
+      <w:r>
+        <w:rPr>
+          <w:b/>
+        </w:rPr>
+        <w:lastRenderedPageBreak/>
+        <w:t>Code HTML:</w:t>
+      </w:r>
+    </w:p>
+    <w:p>
+      <w:pPr>
+        <w:rPr>
+          <w:b/>
+        </w:rPr>
+      </w:pPr>
+      <w:r>
+        <w:rPr>
+          <w:noProof/>
+        </w:rPr>
+        <w:drawing>
+          <wp:inline distT="0" distB="0" distL="0" distR="0" wp14:anchorId="128BE74E" wp14:editId="1C355C73">
+            <wp:extent cx="3228975" cy="1981200"/>
+            <wp:effectExtent l="0" t="0" r="9525" b="0"/>
+            <wp:docPr id="9" name="Picture 9"/>
+            <wp:cNvGraphicFramePr>
+              <a:graphicFrameLocks xmlns:a="http://schemas.openxmlformats.org/drawingml/2006/main" noChangeAspect="1"/>
+            </wp:cNvGraphicFramePr>
+            <a:graphic xmlns:a="http://schemas.openxmlformats.org/drawingml/2006/main">
+              <a:graphicData uri="http://schemas.openxmlformats.org/drawingml/2006/picture">
+                <pic:pic xmlns:pic="http://schemas.openxmlformats.org/drawingml/2006/picture">
+                  <pic:nvPicPr>
+                    <pic:cNvPr id="0" name=""/>
+                    <pic:cNvPicPr/>
+                  </pic:nvPicPr>
+                  <pic:blipFill>
+                    <a:blip r:embed="rId14"/>
+                    <a:stretch>
+                      <a:fillRect/>
+                    </a:stretch>
+                  </pic:blipFill>
+                  <pic:spPr>
+                    <a:xfrm>
+                      <a:off x="0" y="0"/>
+                      <a:ext cx="3228975" cy="1981200"/>
+                    </a:xfrm>
+                    <a:prstGeom prst="rect">
+                      <a:avLst/>
+                    </a:prstGeom>
+                  </pic:spPr>
+                </pic:pic>
+              </a:graphicData>
+            </a:graphic>
+          </wp:inline>
+        </w:drawing>
+      </w:r>
+    </w:p>
+    <w:p>
+      <w:pPr>
+        <w:rPr>
+          <w:b/>
+        </w:rPr>
+      </w:pPr>
+    </w:p>
+    <w:p>
+      <w:pPr>
+        <w:rPr>
+          <w:b/>
+        </w:rPr>
+      </w:pPr>
+      <w:r>
+        <w:rPr>
+          <w:b/>
+        </w:rPr>
+        <w:t>Chèn thêm nội dun HTML:</w:t>
+      </w:r>
+    </w:p>
+    <w:p>
+      <w:pPr>
+        <w:rPr>
+          <w:b/>
+        </w:rPr>
+      </w:pPr>
+      <w:bookmarkStart w:id="0" w:name="_GoBack"/>
+      <w:bookmarkEnd w:id="0"/>
+    </w:p>
+    <w:p>
+      <w:pPr>
+        <w:rPr>
+          <w:b/>
+        </w:rPr>
+      </w:pPr>
+      <w:r>
+        <w:rPr>
+          <w:b/>
+        </w:rPr>
+        <w:br w:type="page"/>
+      </w:r>
+    </w:p>
+    <w:p>
+      <w:pPr>
+        <w:rPr>
+          <w:b/>
+        </w:rPr>
+      </w:pPr>
     </w:p>
     <w:sectPr>
       <w:pgSz w:w="11907" w:h="16840" w:code="9"/>

</xml_diff>